<commit_message>
teste do meu git
</commit_message>
<xml_diff>
--- a/Projeto2/tabelaULA.docx
+++ b/Projeto2/tabelaULA.docx
@@ -2762,10 +2762,7 @@
               <w:jc w:val="center"/>
             </w:pPr>
             <w:r>
-              <w:t>4</w:t>
-            </w:r>
-            <w:r>
-              <w:t xml:space="preserve"> bits</w:t>
+              <w:t>4 bits</w:t>
             </w:r>
           </w:p>
         </w:tc>
@@ -4397,6 +4394,19 @@
             <w:r>
               <w:t>0</w:t>
             </w:r>
+          </w:p>
+          <w:p>
+            <w:pPr>
+              <w:jc w:val="center"/>
+            </w:pPr>
+          </w:p>
+          <w:p>
+            <w:pPr>
+              <w:jc w:val="center"/>
+              <w:rPr>
+                <w:u w:val="single"/>
+              </w:rPr>
+            </w:pPr>
           </w:p>
         </w:tc>
       </w:tr>
@@ -4429,7 +4439,6 @@
           <w:b/>
           <w:bCs/>
         </w:rPr>
-        <w:lastRenderedPageBreak/>
         <w:t>Tabela com o Resumo do Controle da ULA</w:t>
       </w:r>
       <w:r>
@@ -5929,10 +5938,7 @@
           </w:tcPr>
           <w:p>
             <w:r>
-              <w:t>ANDI</w:t>
-            </w:r>
-            <w:r>
-              <w:t xml:space="preserve"> (0x00) (I)</w:t>
+              <w:t>ANDI (0x00) (I)</w:t>
             </w:r>
           </w:p>
         </w:tc>
@@ -6065,10 +6071,7 @@
           </w:tcPr>
           <w:p>
             <w:r>
-              <w:t>BNE</w:t>
-            </w:r>
-            <w:r>
-              <w:t xml:space="preserve"> (0x00) (I)</w:t>
+              <w:t>BNE (0x00) (I)</w:t>
             </w:r>
           </w:p>
         </w:tc>
@@ -6193,10 +6196,7 @@
           </w:tcPr>
           <w:p>
             <w:r>
-              <w:t>SLTI</w:t>
-            </w:r>
-            <w:r>
-              <w:t>(0x00) (I)</w:t>
+              <w:t>SLTI(0x00) (I)</w:t>
             </w:r>
           </w:p>
         </w:tc>
@@ -6332,10 +6332,7 @@
               <w:t>JR</w:t>
             </w:r>
             <w:r>
-              <w:t xml:space="preserve"> </w:t>
-            </w:r>
-            <w:r>
-              <w:t>(0x00) (R)</w:t>
+              <w:t xml:space="preserve"> (0x00) (R)</w:t>
             </w:r>
           </w:p>
         </w:tc>
@@ -6461,16 +6458,7 @@
           </w:tcPr>
           <w:p>
             <w:r>
-              <w:t xml:space="preserve">ADDI </w:t>
-            </w:r>
-            <w:r>
-              <w:t>(0x00) (</w:t>
-            </w:r>
-            <w:r>
-              <w:t>I</w:t>
-            </w:r>
-            <w:r>
-              <w:t>)</w:t>
+              <w:t>ADDI (0x00) (I)</w:t>
             </w:r>
           </w:p>
         </w:tc>

</xml_diff>